<commit_message>
add better operator management
</commit_message>
<xml_diff>
--- a/issues/issues.docx
+++ b/issues/issues.docx
@@ -62,7 +62,35 @@
       </w:r>
       <w:proofErr w:type="spellEnd"/>
       <w:r>
-        <w:t>-import="h5py._proxy" Plannificateur.py</w:t>
+        <w:t xml:space="preserve">-import="h5py._proxy" </w:t>
+      </w:r>
+      <w:r>
+        <w:t>--</w:t>
+      </w:r>
+      <w:proofErr w:type="spellStart"/>
+      <w:r>
+        <w:t>add</w:t>
+      </w:r>
+      <w:proofErr w:type="spellEnd"/>
+      <w:r>
+        <w:t>-data 'src/</w:t>
+      </w:r>
+      <w:proofErr w:type="spellStart"/>
+      <w:r>
+        <w:t>batch_description.json</w:t>
+      </w:r>
+      <w:proofErr w:type="spellEnd"/>
+      <w:r>
+        <w:t> ;.</w:t>
+      </w:r>
+      <w:r>
+        <w:t>'</w:t>
+      </w:r>
+      <w:r>
+        <w:t xml:space="preserve"> </w:t>
+      </w:r>
+      <w:r>
+        <w:t>Plannificateur.py</w:t>
       </w:r>
     </w:p>
     <w:p>

</xml_diff>

<commit_message>
Begin of big refont
project working for reverse planning with lead time optimized, Laurent Want ressources to be optimized
</commit_message>
<xml_diff>
--- a/issues/issues.docx
+++ b/issues/issues.docx
@@ -13,62 +13,6 @@
       <w:proofErr w:type="spellEnd"/>
       <w:r>
         <w:t xml:space="preserve"> -exe : </w:t>
-      </w:r>
-    </w:p>
-    <w:p>
-      <w:r>
-        <w:t>(</w:t>
-      </w:r>
-      <w:proofErr w:type="spellStart"/>
-      <w:proofErr w:type="gramStart"/>
-      <w:r>
-        <w:t>spyder</w:t>
-      </w:r>
-      <w:proofErr w:type="gramEnd"/>
-      <w:r>
-        <w:t>_working</w:t>
-      </w:r>
-      <w:proofErr w:type="spellEnd"/>
-      <w:r>
-        <w:t>) C:\Users\LDE\Prog\projet_master\digital_twins\Plannificateur&gt;pyinstaller -p C:\Users\LDE\Prog\projet_master\digital_twins --</w:t>
-      </w:r>
-      <w:proofErr w:type="spellStart"/>
-      <w:r>
-        <w:t>hidden</w:t>
-      </w:r>
-      <w:proofErr w:type="spellEnd"/>
-      <w:r>
-        <w:t>-import="h5py.defs" --</w:t>
-      </w:r>
-      <w:proofErr w:type="spellStart"/>
-      <w:r>
-        <w:t>hidden</w:t>
-      </w:r>
-      <w:proofErr w:type="spellEnd"/>
-      <w:r>
-        <w:t>-import="h5py.utils" --</w:t>
-      </w:r>
-      <w:proofErr w:type="spellStart"/>
-      <w:r>
-        <w:t>hidden</w:t>
-      </w:r>
-      <w:proofErr w:type="spellEnd"/>
-      <w:r>
-        <w:t>-import="h5py.h5ac" --</w:t>
-      </w:r>
-      <w:proofErr w:type="spellStart"/>
-      <w:r>
-        <w:t>hidden</w:t>
-      </w:r>
-      <w:proofErr w:type="spellEnd"/>
-      <w:r>
-        <w:t>-import="h5py._proxy"</w:t>
-      </w:r>
-      <w:r>
-        <w:t xml:space="preserve"> </w:t>
-      </w:r>
-      <w:r>
-        <w:t>Plannificateur.py</w:t>
       </w:r>
     </w:p>
     <w:p>
@@ -77,6 +21,57 @@
           <w:lang w:val="en-US"/>
         </w:rPr>
       </w:pPr>
+      <w:r>
+        <w:t>(</w:t>
+      </w:r>
+      <w:proofErr w:type="spellStart"/>
+      <w:proofErr w:type="gramStart"/>
+      <w:r>
+        <w:t>spyder</w:t>
+      </w:r>
+      <w:proofErr w:type="gramEnd"/>
+      <w:r>
+        <w:t>_working</w:t>
+      </w:r>
+      <w:proofErr w:type="spellEnd"/>
+      <w:r>
+        <w:t>) C:\Users\LDE\Prog\projet_master\digital_twins\Plannificateur&gt;</w:t>
+      </w:r>
+      <w:r>
+        <w:t>Plannificateur&gt;pyinstaller -p C:\Users\LDE\Prog\projet_master\digital_twins --</w:t>
+      </w:r>
+      <w:proofErr w:type="spellStart"/>
+      <w:r>
+        <w:t>hidden</w:t>
+      </w:r>
+      <w:proofErr w:type="spellEnd"/>
+      <w:r>
+        <w:t>-import="h5py.defs" --</w:t>
+      </w:r>
+      <w:proofErr w:type="spellStart"/>
+      <w:r>
+        <w:t>hidden</w:t>
+      </w:r>
+      <w:proofErr w:type="spellEnd"/>
+      <w:r>
+        <w:t>-import="h5py.utils" --</w:t>
+      </w:r>
+      <w:proofErr w:type="spellStart"/>
+      <w:r>
+        <w:t>hidden</w:t>
+      </w:r>
+      <w:proofErr w:type="spellEnd"/>
+      <w:r>
+        <w:t>-import="h5py.h5ac" --</w:t>
+      </w:r>
+      <w:proofErr w:type="spellStart"/>
+      <w:r>
+        <w:t>hidden</w:t>
+      </w:r>
+      <w:proofErr w:type="spellEnd"/>
+      <w:r>
+        <w:t>-import="h5py._proxy" Plannificateur.py</w:t>
+      </w:r>
       <w:r>
         <w:rPr>
           <w:lang w:val="en-US"/>

</xml_diff>